<commit_message>
Conclusión de Plan de Iteración 10 - Construccion.docx
</commit_message>
<xml_diff>
--- a/Construcción/Planes de Iteración/Plan de Iteración 10 - Construccion.docx
+++ b/Construcción/Planes de Iteración/Plan de Iteración 10 - Construccion.docx
@@ -1308,13 +1308,7 @@
         <w:ind w:left="0" w:firstLine="0"/>
       </w:pPr>
       <w:r>
-        <w:t xml:space="preserve">No se han definido fechas precisas para cada una de las tareas, pero se propuso que en las siguientes </w:t>
-      </w:r>
-      <w:r>
-        <w:t>4</w:t>
-      </w:r>
-      <w:r>
-        <w:t xml:space="preserve"> semanas cada uno de los integrantes realicen las siguientes tareas:</w:t>
+        <w:t>No se han definido fechas precisas para cada una de las tareas, pero se propuso que en las siguientes 4 semanas cada uno de los integrantes realicen las siguientes tareas:</w:t>
       </w:r>
     </w:p>
     <w:p>
@@ -1726,19 +1720,7 @@
         <w:t>Cerca de fines del mes, pactar reunión</w:t>
       </w:r>
       <w:r>
-        <w:t xml:space="preserve"> </w:t>
-      </w:r>
-      <w:r>
-        <w:t>con los profesores</w:t>
-      </w:r>
-      <w:r>
-        <w:t xml:space="preserve"> (</w:t>
-      </w:r>
-      <w:r>
-        <w:t>para abril</w:t>
-      </w:r>
-      <w:r>
-        <w:t>)</w:t>
+        <w:t xml:space="preserve"> con los profesores (para abril)</w:t>
       </w:r>
       <w:r>
         <w:t xml:space="preserve"> en un </w:t>
@@ -1746,8 +1728,6 @@
       <w:r>
         <w:t xml:space="preserve">horario conveniente para todos </w:t>
       </w:r>
-      <w:bookmarkStart w:id="10" w:name="_GoBack"/>
-      <w:bookmarkEnd w:id="10"/>
     </w:p>
     <w:p>
       <w:pPr>
@@ -1845,91 +1825,417 @@
       <w:pPr>
         <w:pStyle w:val="PSI-Ttulo1"/>
       </w:pPr>
-      <w:bookmarkStart w:id="11" w:name="_Toc31707267"/>
+      <w:bookmarkStart w:id="10" w:name="_Toc31707267"/>
       <w:r>
         <w:lastRenderedPageBreak/>
         <w:t>Recursos</w:t>
       </w:r>
+      <w:bookmarkEnd w:id="10"/>
+    </w:p>
+    <w:p>
+      <w:pPr>
+        <w:pStyle w:val="PSI-Normal"/>
+      </w:pPr>
+      <w:r>
+        <w:t>Humanos:</w:t>
+      </w:r>
+    </w:p>
+    <w:p>
+      <w:pPr>
+        <w:pStyle w:val="PSI-Normal"/>
+      </w:pPr>
+      <w:r>
+        <w:t>Tres Desarrolladores con niveles similares de experiencia, conocimiento del paradigma de programación (Orientado a Objetos).</w:t>
+      </w:r>
+    </w:p>
+    <w:p>
+      <w:pPr>
+        <w:pStyle w:val="PSI-Normal"/>
+      </w:pPr>
+      <w:r>
+        <w:t>Computacionales:</w:t>
+      </w:r>
+    </w:p>
+    <w:p>
+      <w:pPr>
+        <w:pStyle w:val="PSI-Normal"/>
+      </w:pPr>
+      <w:r>
+        <w:t xml:space="preserve">Los tres integrantes de VASPA </w:t>
+      </w:r>
+      <w:proofErr w:type="spellStart"/>
+      <w:r>
+        <w:t>Team</w:t>
+      </w:r>
+      <w:proofErr w:type="spellEnd"/>
+      <w:r>
+        <w:t xml:space="preserve"> tienen computadoras con acceso a internet y capacidades de hardware suficientes para soportar la programación y el procesamiento del proyecto.</w:t>
+      </w:r>
+    </w:p>
+    <w:p>
+      <w:pPr>
+        <w:pStyle w:val="PSI-Normal"/>
+      </w:pPr>
+    </w:p>
+    <w:p>
+      <w:pPr>
+        <w:pStyle w:val="PSI-Ttulo1"/>
+      </w:pPr>
+      <w:bookmarkStart w:id="11" w:name="_Toc31707268"/>
+      <w:r>
+        <w:t>Evaluación</w:t>
+      </w:r>
+      <w:r>
+        <w:t xml:space="preserve"> </w:t>
+      </w:r>
+      <w:r>
+        <w:t>02</w:t>
+      </w:r>
+      <w:r>
+        <w:t>/</w:t>
+      </w:r>
+      <w:r>
+        <w:t>04</w:t>
+      </w:r>
+      <w:r>
+        <w:t>/2020</w:t>
+      </w:r>
       <w:bookmarkEnd w:id="11"/>
     </w:p>
     <w:p>
       <w:pPr>
+        <w:pStyle w:val="PSI-Ttulo1"/>
+      </w:pPr>
+      <w:bookmarkStart w:id="12" w:name="_Toc31707269"/>
+      <w:r>
+        <w:t>Conclusión</w:t>
+      </w:r>
+      <w:bookmarkEnd w:id="12"/>
+    </w:p>
+    <w:p>
+      <w:pPr>
         <w:pStyle w:val="PSI-Normal"/>
       </w:pPr>
       <w:r>
-        <w:t>Humanos:</w:t>
+        <w:t>Según las tareas planteadas, se han cumplido:</w:t>
       </w:r>
     </w:p>
     <w:p>
       <w:pPr>
         <w:pStyle w:val="PSI-Normal"/>
-      </w:pPr>
-      <w:r>
-        <w:t>Tres Desarrolladores con niveles similares de experiencia, conocimiento del paradigma de programación (Orientado a Objetos).</w:t>
+        <w:numPr>
+          <w:ilvl w:val="0"/>
+          <w:numId w:val="27"/>
+        </w:numPr>
+      </w:pPr>
+      <w:r>
+        <w:t xml:space="preserve">Realizar </w:t>
+      </w:r>
+      <w:proofErr w:type="spellStart"/>
+      <w:r>
+        <w:t>checklist</w:t>
+      </w:r>
+      <w:proofErr w:type="spellEnd"/>
+      <w:r>
+        <w:t xml:space="preserve"> formal de cuestiones faltantes para finalizar el proyecto</w:t>
       </w:r>
     </w:p>
     <w:p>
       <w:pPr>
         <w:pStyle w:val="PSI-Normal"/>
-      </w:pPr>
-      <w:r>
-        <w:t>Computacionales:</w:t>
+        <w:numPr>
+          <w:ilvl w:val="1"/>
+          <w:numId w:val="27"/>
+        </w:numPr>
+      </w:pPr>
+      <w:r>
+        <w:t>Se ha iniciado este documento y se mantendrá actualizado.</w:t>
       </w:r>
     </w:p>
     <w:p>
       <w:pPr>
         <w:pStyle w:val="PSI-Normal"/>
-      </w:pPr>
-      <w:r>
-        <w:t xml:space="preserve">Los tres integrantes de VASPA </w:t>
+        <w:numPr>
+          <w:ilvl w:val="0"/>
+          <w:numId w:val="27"/>
+        </w:numPr>
+      </w:pPr>
+      <w:r>
+        <w:t>Integrar el Alta de Programa con el CU Gestionar Bibliografía</w:t>
+      </w:r>
+    </w:p>
+    <w:p>
+      <w:pPr>
+        <w:pStyle w:val="PSI-Normal"/>
+        <w:numPr>
+          <w:ilvl w:val="1"/>
+          <w:numId w:val="27"/>
+        </w:numPr>
+      </w:pPr>
+      <w:r>
+        <w:t>Se ha realizado la integración, faltarían realizar pruebas</w:t>
+      </w:r>
+    </w:p>
+    <w:p>
+      <w:pPr>
+        <w:pStyle w:val="PSI-Normal"/>
+        <w:numPr>
+          <w:ilvl w:val="0"/>
+          <w:numId w:val="27"/>
+        </w:numPr>
+      </w:pPr>
+      <w:r>
+        <w:t>Desarrollar funcionalidad que permita cargar la bibliografía del programa anterior</w:t>
+      </w:r>
+    </w:p>
+    <w:p>
+      <w:pPr>
+        <w:pStyle w:val="PSI-Normal"/>
+        <w:numPr>
+          <w:ilvl w:val="1"/>
+          <w:numId w:val="27"/>
+        </w:numPr>
+      </w:pPr>
+      <w:r>
+        <w:t xml:space="preserve">Se ha </w:t>
+      </w:r>
+      <w:r>
+        <w:t>desarrollado</w:t>
+      </w:r>
+      <w:r>
+        <w:t>, faltarían realizar pruebas</w:t>
+      </w:r>
+    </w:p>
+    <w:p>
+      <w:pPr>
+        <w:pStyle w:val="PSI-Normal"/>
+        <w:numPr>
+          <w:ilvl w:val="0"/>
+          <w:numId w:val="27"/>
+        </w:numPr>
+        <w:rPr>
+          <w:bCs/>
+        </w:rPr>
+      </w:pPr>
+      <w:r>
+        <w:rPr>
+          <w:bCs/>
+        </w:rPr>
+        <w:t>Gestión de riesgos</w:t>
+      </w:r>
+    </w:p>
+    <w:p>
+      <w:pPr>
+        <w:pStyle w:val="PSI-Normal"/>
+        <w:numPr>
+          <w:ilvl w:val="1"/>
+          <w:numId w:val="27"/>
+        </w:numPr>
+        <w:rPr>
+          <w:bCs/>
+        </w:rPr>
+      </w:pPr>
+      <w:r>
+        <w:rPr>
+          <w:bCs/>
+        </w:rPr>
+        <w:t>Se ha realizado el seguimiento</w:t>
+      </w:r>
+    </w:p>
+    <w:p>
+      <w:pPr>
+        <w:pStyle w:val="PSI-Normal"/>
+        <w:numPr>
+          <w:ilvl w:val="0"/>
+          <w:numId w:val="27"/>
+        </w:numPr>
+        <w:rPr>
+          <w:bCs/>
+        </w:rPr>
+      </w:pPr>
+      <w:r>
+        <w:rPr>
+          <w:bCs/>
+        </w:rPr>
+        <w:t>Desarrollar funcionalidad que redirija a los usuarios a su correspondiente pantalla principal</w:t>
+      </w:r>
+    </w:p>
+    <w:p>
+      <w:pPr>
+        <w:pStyle w:val="PSI-Normal"/>
+        <w:numPr>
+          <w:ilvl w:val="1"/>
+          <w:numId w:val="27"/>
+        </w:numPr>
+        <w:rPr>
+          <w:bCs/>
+        </w:rPr>
+      </w:pPr>
+      <w:r>
+        <w:rPr>
+          <w:bCs/>
+        </w:rPr>
+        <w:t xml:space="preserve">Solo ha faltado la implementación de la pantalla “Asignaturas de Profesor” ya que hoy existe pero no filtra según el profesor que esté </w:t>
       </w:r>
       <w:proofErr w:type="spellStart"/>
       <w:r>
-        <w:t>Team</w:t>
+        <w:rPr>
+          <w:bCs/>
+        </w:rPr>
+        <w:t>logueado</w:t>
       </w:r>
       <w:proofErr w:type="spellEnd"/>
       <w:r>
-        <w:t xml:space="preserve"> tienen computadoras con acceso a internet y capacidades de hardware suficientes para soportar la programación y el procesamiento del proyecto.</w:t>
+        <w:rPr>
+          <w:bCs/>
+        </w:rPr>
+        <w:t>.</w:t>
       </w:r>
     </w:p>
     <w:p>
       <w:pPr>
         <w:pStyle w:val="PSI-Normal"/>
-      </w:pPr>
-    </w:p>
-    <w:p>
-      <w:pPr>
-        <w:pStyle w:val="PSI-Ttulo1"/>
-      </w:pPr>
-      <w:bookmarkStart w:id="12" w:name="_Toc31707268"/>
-      <w:r>
-        <w:t>Evaluación</w:t>
-      </w:r>
-      <w:r>
-        <w:t xml:space="preserve"> </w:t>
-      </w:r>
-      <w:r>
-        <w:t>31</w:t>
-      </w:r>
-      <w:r>
-        <w:t>/</w:t>
-      </w:r>
-      <w:r>
-        <w:t>02</w:t>
-      </w:r>
-      <w:r>
-        <w:t>/2020</w:t>
-      </w:r>
-      <w:bookmarkEnd w:id="12"/>
-    </w:p>
-    <w:p>
-      <w:pPr>
-        <w:pStyle w:val="PSI-Ttulo1"/>
-      </w:pPr>
-      <w:bookmarkStart w:id="13" w:name="_Toc31707269"/>
-      <w:r>
-        <w:t>Conclusión</w:t>
-      </w:r>
+        <w:numPr>
+          <w:ilvl w:val="0"/>
+          <w:numId w:val="27"/>
+        </w:numPr>
+        <w:rPr>
+          <w:bCs/>
+        </w:rPr>
+      </w:pPr>
+      <w:r>
+        <w:rPr>
+          <w:bCs/>
+        </w:rPr>
+        <w:t xml:space="preserve">Comprobar funcionamiento de los </w:t>
+      </w:r>
+      <w:proofErr w:type="spellStart"/>
+      <w:r>
+        <w:rPr>
+          <w:bCs/>
+        </w:rPr>
+        <w:t>redireccionamientos</w:t>
+      </w:r>
+      <w:proofErr w:type="spellEnd"/>
+      <w:r>
+        <w:rPr>
+          <w:bCs/>
+        </w:rPr>
+        <w:t xml:space="preserve"> desarrollados (se debe agregar JOIN entre las tablas PROFESOR y USUARIO).</w:t>
+      </w:r>
+    </w:p>
+    <w:p>
+      <w:pPr>
+        <w:pStyle w:val="PSI-Normal"/>
+        <w:numPr>
+          <w:ilvl w:val="1"/>
+          <w:numId w:val="27"/>
+        </w:numPr>
+        <w:rPr>
+          <w:bCs/>
+        </w:rPr>
+      </w:pPr>
+      <w:r>
+        <w:rPr>
+          <w:bCs/>
+        </w:rPr>
+        <w:t>Se ha analizado como implementar esto y se implementará en la próxima iteración</w:t>
+      </w:r>
+    </w:p>
+    <w:p>
+      <w:pPr>
+        <w:pStyle w:val="PSI-Normal"/>
+        <w:numPr>
+          <w:ilvl w:val="0"/>
+          <w:numId w:val="27"/>
+        </w:numPr>
+        <w:rPr>
+          <w:bCs/>
+        </w:rPr>
+      </w:pPr>
+      <w:r>
+        <w:rPr>
+          <w:bCs/>
+        </w:rPr>
+        <w:t>Configuración de credenciales en el CU Enviar Notificación con el correo creado para el sistema en la iteración anterior</w:t>
+      </w:r>
+    </w:p>
+    <w:p>
+      <w:pPr>
+        <w:pStyle w:val="PSI-Normal"/>
+        <w:numPr>
+          <w:ilvl w:val="1"/>
+          <w:numId w:val="27"/>
+        </w:numPr>
+        <w:rPr>
+          <w:bCs/>
+        </w:rPr>
+      </w:pPr>
+      <w:r>
+        <w:rPr>
+          <w:bCs/>
+        </w:rPr>
+        <w:t>Realizado.</w:t>
+      </w:r>
+    </w:p>
+    <w:p>
+      <w:pPr>
+        <w:pStyle w:val="PSI-Normal"/>
+        <w:numPr>
+          <w:ilvl w:val="0"/>
+          <w:numId w:val="27"/>
+        </w:numPr>
+      </w:pPr>
+      <w:r>
+        <w:lastRenderedPageBreak/>
+        <w:t>Finalizar CU Seguir Programa</w:t>
+      </w:r>
+    </w:p>
+    <w:p>
+      <w:pPr>
+        <w:pStyle w:val="PSI-Normal"/>
+        <w:numPr>
+          <w:ilvl w:val="1"/>
+          <w:numId w:val="27"/>
+        </w:numPr>
+      </w:pPr>
+      <w:r>
+        <w:t xml:space="preserve">Finalizado, realizar pruebas en próxima iteración </w:t>
+      </w:r>
+    </w:p>
+    <w:p>
+      <w:pPr>
+        <w:pStyle w:val="PSI-Normal"/>
+        <w:numPr>
+          <w:ilvl w:val="0"/>
+          <w:numId w:val="27"/>
+        </w:numPr>
+      </w:pPr>
+      <w:r>
+        <w:t>Diseñar e implementar pantalla “Correlatividades”</w:t>
+      </w:r>
+    </w:p>
+    <w:p>
+      <w:pPr>
+        <w:pStyle w:val="PSI-Normal"/>
+        <w:numPr>
+          <w:ilvl w:val="1"/>
+          <w:numId w:val="27"/>
+        </w:numPr>
+      </w:pPr>
+      <w:r>
+        <w:t>Finalizado, realizar pruebas en próxima iteraci</w:t>
+      </w:r>
+      <w:r>
+        <w:t xml:space="preserve">ón </w:t>
+      </w:r>
+    </w:p>
+    <w:p>
+      <w:pPr>
+        <w:pStyle w:val="PSI-Normal"/>
+        <w:ind w:left="0" w:firstLine="0"/>
+      </w:pPr>
+      <w:bookmarkStart w:id="13" w:name="_GoBack"/>
       <w:bookmarkEnd w:id="13"/>
     </w:p>
     <w:p>
@@ -1937,8 +2243,115 @@
         <w:pStyle w:val="PSI-Normal"/>
       </w:pPr>
       <w:r>
-        <w:t>Según las tareas planteadas, se han cumplido:</w:t>
-      </w:r>
+        <w:t>No se han cumplido:</w:t>
+      </w:r>
+    </w:p>
+    <w:p>
+      <w:pPr>
+        <w:pStyle w:val="PSI-Normal"/>
+        <w:numPr>
+          <w:ilvl w:val="0"/>
+          <w:numId w:val="27"/>
+        </w:numPr>
+      </w:pPr>
+      <w:r>
+        <w:t xml:space="preserve">Comenzar presentación para reunión con profesores en Abril del corriente año (mostrar </w:t>
+      </w:r>
+      <w:proofErr w:type="spellStart"/>
+      <w:r>
+        <w:t>Github</w:t>
+      </w:r>
+      <w:proofErr w:type="spellEnd"/>
+      <w:r>
+        <w:t>)</w:t>
+      </w:r>
+      <w:r>
+        <w:t xml:space="preserve"> y c</w:t>
+      </w:r>
+      <w:r>
+        <w:t xml:space="preserve">erca de fines del mes, pactar reunión con los profesores (para abril) en un horario conveniente para todos </w:t>
+      </w:r>
+    </w:p>
+    <w:p>
+      <w:pPr>
+        <w:pStyle w:val="PSI-Normal"/>
+        <w:numPr>
+          <w:ilvl w:val="1"/>
+          <w:numId w:val="27"/>
+        </w:numPr>
+      </w:pPr>
+      <w:r>
+        <w:t>Para ambos casos, por la cuarentena no hemos contactado a los profesores ya que el campus se encuentra cerrado y no podríamos hacer una presentación así.</w:t>
+      </w:r>
+    </w:p>
+    <w:p>
+      <w:pPr>
+        <w:pStyle w:val="PSI-Normal"/>
+        <w:numPr>
+          <w:ilvl w:val="0"/>
+          <w:numId w:val="27"/>
+        </w:numPr>
+        <w:rPr>
+          <w:bCs/>
+        </w:rPr>
+      </w:pPr>
+      <w:r>
+        <w:rPr>
+          <w:bCs/>
+        </w:rPr>
+        <w:t>Limpieza general del repositorio</w:t>
+      </w:r>
+    </w:p>
+    <w:p>
+      <w:pPr>
+        <w:pStyle w:val="PSI-Normal"/>
+        <w:numPr>
+          <w:ilvl w:val="1"/>
+          <w:numId w:val="27"/>
+        </w:numPr>
+      </w:pPr>
+      <w:r>
+        <w:t>Esta tarea no se ha cumplido completamente. Implica una revisión a fondo de cada librería utilizada como para saber que archivos son necesarios y cuáles no.</w:t>
+      </w:r>
+    </w:p>
+    <w:p>
+      <w:pPr>
+        <w:pStyle w:val="PSI-Normal"/>
+        <w:numPr>
+          <w:ilvl w:val="0"/>
+          <w:numId w:val="27"/>
+        </w:numPr>
+      </w:pPr>
+      <w:r>
+        <w:t xml:space="preserve">Iniciar creación del documento “Memoria del Proyecto”, guiándose del modelo en PSI </w:t>
+      </w:r>
+    </w:p>
+    <w:p>
+      <w:pPr>
+        <w:pStyle w:val="PSI-Normal"/>
+        <w:numPr>
+          <w:ilvl w:val="1"/>
+          <w:numId w:val="27"/>
+        </w:numPr>
+      </w:pPr>
+      <w:r>
+        <w:t>Se ha creado el documento pero no se ha iniciado, no tiene ningún contenido aún.</w:t>
+      </w:r>
+    </w:p>
+    <w:p>
+      <w:pPr>
+        <w:pStyle w:val="PSI-Normal"/>
+        <w:ind w:left="360" w:firstLine="0"/>
+        <w:rPr>
+          <w:bCs/>
+        </w:rPr>
+      </w:pPr>
+    </w:p>
+    <w:p>
+      <w:pPr>
+        <w:pStyle w:val="PSI-Normal"/>
+        <w:ind w:left="0" w:firstLine="0"/>
+      </w:pPr>
     </w:p>
     <w:sectPr>
       <w:headerReference w:type="default" r:id="rId11"/>
@@ -2095,7 +2508,7 @@
             <w:rFonts w:asciiTheme="majorHAnsi" w:hAnsiTheme="majorHAnsi" w:cstheme="majorHAnsi"/>
             <w:noProof/>
           </w:rPr>
-          <w:t>5</w:t>
+          <w:t>7</w:t>
         </w:r>
         <w:r>
           <w:rPr>
@@ -2132,7 +2545,7 @@
             <w:rFonts w:asciiTheme="majorHAnsi" w:hAnsiTheme="majorHAnsi" w:cstheme="majorHAnsi"/>
             <w:noProof/>
           </w:rPr>
-          <w:t>6</w:t>
+          <w:t>7</w:t>
         </w:r>
         <w:r>
           <w:rPr>
@@ -3651,7 +4064,7 @@
         <w:rFonts w:ascii="Symbol" w:hAnsi="Symbol" w:hint="default"/>
       </w:rPr>
     </w:lvl>
-    <w:lvl w:ilvl="1" w:tplc="2C0A0003" w:tentative="1">
+    <w:lvl w:ilvl="1" w:tplc="2C0A0003">
       <w:start w:val="1"/>
       <w:numFmt w:val="bullet"/>
       <w:lvlText w:val="o"/>
@@ -7228,7 +7641,7 @@
 </file>
 
 <file path=customXml/itemProps2.xml><?xml version="1.0" encoding="utf-8"?>
-<ds:datastoreItem xmlns:ds="http://schemas.openxmlformats.org/officeDocument/2006/customXml" ds:itemID="{02B98C6A-8E13-4546-9ACE-0F093887B8D5}">
+<ds:datastoreItem xmlns:ds="http://schemas.openxmlformats.org/officeDocument/2006/customXml" ds:itemID="{0ACC3012-1271-4CEE-898A-AE4829BC3CA1}">
   <ds:schemaRefs>
     <ds:schemaRef ds:uri="http://schemas.openxmlformats.org/officeDocument/2006/bibliography"/>
   </ds:schemaRefs>

</xml_diff>